<commit_message>
fixed some things in homework 1
</commit_message>
<xml_diff>
--- a/homework/hw1/Homework 1.docx
+++ b/homework/hw1/Homework 1.docx
@@ -115,6 +115,20 @@
       <w:r>
         <w:t>You are allowed to use any resources including each other.</w:t>
       </w:r>
+      <w:r>
+        <w:t xml:space="preserve"> Please email me your code and answers to any written/discussion questions at </w:t>
+      </w:r>
+      <w:hyperlink r:id="rId5" w:history="1">
+        <w:r>
+          <w:rPr>
+            <w:rStyle w:val="Hyperlink"/>
+          </w:rPr>
+          <w:t>marc.berghouse@dri.edu</w:t>
+        </w:r>
+      </w:hyperlink>
+      <w:r>
+        <w:t xml:space="preserve"> </w:t>
+      </w:r>
     </w:p>
     <w:p>
       <w:pPr>
@@ -265,6 +279,9 @@
       <w:r>
         <w:t xml:space="preserve"> indexing to set all values in the array greater than 128 to 0 and less than 128 to 255</w:t>
       </w:r>
+      <w:r>
+        <w:t>. The goal here is to turn a continuous random image into a binary mask (0 and 255), with values less than the mean equal to 0 and values greater than the mean equal to 255. If your array is all 0’s or 255’s, that is a problem.</w:t>
+      </w:r>
     </w:p>
     <w:p>
       <w:pPr>
@@ -304,16 +321,7 @@
         <w:t xml:space="preserve">parse the USGS data </w:t>
       </w:r>
       <w:r>
-        <w:t>(</w:t>
-      </w:r>
-      <w:r>
-        <w:t>“USGS_data_sample.csv”</w:t>
-      </w:r>
-      <w:r>
-        <w:t>)</w:t>
-      </w:r>
-      <w:r>
-        <w:t xml:space="preserve"> </w:t>
+        <w:t xml:space="preserve">(“USGS_data_sample.csv”) </w:t>
       </w:r>
       <w:r>
         <w:t xml:space="preserve">and return a </w:t>
@@ -557,6 +565,7 @@
         </w:numPr>
       </w:pPr>
       <w:r>
+        <w:lastRenderedPageBreak/>
         <w:t xml:space="preserve">Use </w:t>
       </w:r>
       <w:proofErr w:type="gramStart"/>
@@ -669,7 +678,6 @@
         </w:numPr>
       </w:pPr>
       <w:r>
-        <w:lastRenderedPageBreak/>
         <w:t xml:space="preserve">Import logistic regression, linear regression,  </w:t>
       </w:r>
       <w:proofErr w:type="spellStart"/>
@@ -701,7 +709,19 @@
         </w:numPr>
       </w:pPr>
       <w:r>
-        <w:t>Which models should be used for data set A? For data set B?</w:t>
+        <w:t xml:space="preserve">Which models should be used for </w:t>
+      </w:r>
+      <w:r>
+        <w:t>the Iris Dataset</w:t>
+      </w:r>
+      <w:r>
+        <w:t xml:space="preserve">? For </w:t>
+      </w:r>
+      <w:r>
+        <w:t>the Diabetes Dataset</w:t>
+      </w:r>
+      <w:r>
+        <w:t>?</w:t>
       </w:r>
     </w:p>
     <w:p>
@@ -838,7 +858,22 @@
         </w:numPr>
       </w:pPr>
       <w:r>
-        <w:t>Complete 4 of the Kaggle Tutorials listed in helpful links. Write 5 things you learned from these tutorials (new libraries/functions, a different way to do something, a new concept, etc.)</w:t>
+        <w:t xml:space="preserve">Complete </w:t>
+      </w:r>
+      <w:r>
+        <w:t>the Pandas</w:t>
+      </w:r>
+      <w:r>
+        <w:t xml:space="preserve"> Kaggle Tutorial listed in helpful links. Write </w:t>
+      </w:r>
+      <w:r>
+        <w:t xml:space="preserve">down </w:t>
+      </w:r>
+      <w:r>
+        <w:t>5 things you learned from these tutorials (new libraries/functions, a different way to do something, a new concept, etc.)</w:t>
+      </w:r>
+      <w:r>
+        <w:t xml:space="preserve">. Take a screenshot of the completed tutorials and exercises. </w:t>
       </w:r>
     </w:p>
     <w:p/>
@@ -1379,6 +1414,7 @@
   <w:style w:type="character" w:default="1" w:styleId="DefaultParagraphFont">
     <w:name w:val="Default Paragraph Font"/>
     <w:uiPriority w:val="1"/>
+    <w:semiHidden/>
     <w:unhideWhenUsed/>
   </w:style>
   <w:style w:type="table" w:default="1" w:styleId="TableNormal">
@@ -1451,6 +1487,29 @@
       <w:rFonts w:ascii="Consolas" w:hAnsi="Consolas" w:cs="Consolas"/>
       <w:sz w:val="20"/>
       <w:szCs w:val="20"/>
+    </w:rPr>
+  </w:style>
+  <w:style w:type="character" w:styleId="Hyperlink">
+    <w:name w:val="Hyperlink"/>
+    <w:basedOn w:val="DefaultParagraphFont"/>
+    <w:uiPriority w:val="99"/>
+    <w:unhideWhenUsed/>
+    <w:rsid w:val="009A105C"/>
+    <w:rPr>
+      <w:color w:val="0563C1" w:themeColor="hyperlink"/>
+      <w:u w:val="single"/>
+    </w:rPr>
+  </w:style>
+  <w:style w:type="character" w:styleId="UnresolvedMention">
+    <w:name w:val="Unresolved Mention"/>
+    <w:basedOn w:val="DefaultParagraphFont"/>
+    <w:uiPriority w:val="99"/>
+    <w:semiHidden/>
+    <w:unhideWhenUsed/>
+    <w:rsid w:val="009A105C"/>
+    <w:rPr>
+      <w:color w:val="605E5C"/>
+      <w:shd w:val="clear" w:color="auto" w:fill="E1DFDD"/>
     </w:rPr>
   </w:style>
 </w:styles>

</xml_diff>